<commit_message>
updating glossary and presentation
</commit_message>
<xml_diff>
--- a/Documents/Model/מילון מונחים.docx
+++ b/Documents/Model/מילון מונחים.docx
@@ -443,10 +443,6 @@
         <w:bidi/>
         <w:ind w:left="720"/>
         <w:jc w:val="both"/>
-        <w:rPr>
-          <w:rFonts w:asciiTheme="minorBidi" w:hAnsiTheme="minorBidi" w:cstheme="minorBidi"/>
-          <w:rtl/>
-        </w:rPr>
       </w:pPr>
       <w:r>
         <w:rPr>
@@ -481,7 +477,6 @@
       <w:r>
         <w:rPr>
           <w:rFonts w:asciiTheme="minorBidi" w:hAnsiTheme="minorBidi" w:cstheme="minorBidi" w:hint="cs"/>
-          <w:highlight w:val="yellow"/>
           <w:rtl/>
         </w:rPr>
         <w:t>כוללות:</w:t>
@@ -493,260 +488,12 @@
         </w:rPr>
         <w:t xml:space="preserve"> </w:t>
       </w:r>
-    </w:p>
-    <w:p>
-      <w:pPr>
-        <w:bidi/>
-        <w:jc w:val="both"/>
-        <w:rPr>
-          <w:rFonts w:asciiTheme="minorBidi" w:hAnsiTheme="minorBidi" w:cstheme="minorBidi"/>
-          <w:b/>
-          <w:bCs/>
-          <w:color w:val="0000FF"/>
-          <w:sz w:val="32"/>
-          <w:szCs w:val="32"/>
-          <w:rtl/>
-        </w:rPr>
-      </w:pPr>
-      <w:r>
-        <w:rPr>
-          <w:rFonts w:asciiTheme="minorBidi" w:hAnsiTheme="minorBidi" w:cstheme="minorBidi" w:hint="cs"/>
-          <w:b/>
-          <w:bCs/>
-          <w:color w:val="0000FF"/>
-          <w:sz w:val="32"/>
-          <w:szCs w:val="32"/>
-          <w:rtl/>
-        </w:rPr>
-        <w:t>ו</w:t>
-      </w:r>
-      <w:r>
-        <w:rPr>
-          <w:rFonts w:asciiTheme="minorBidi" w:hAnsiTheme="minorBidi" w:cstheme="minorBidi"/>
-          <w:b/>
-          <w:bCs/>
-          <w:color w:val="0000FF"/>
-          <w:sz w:val="32"/>
-          <w:szCs w:val="32"/>
-          <w:rtl/>
-        </w:rPr>
-        <w:br/>
-      </w:r>
-    </w:p>
-    <w:p>
-      <w:pPr>
-        <w:bidi/>
-        <w:jc w:val="both"/>
-        <w:rPr>
-          <w:rFonts w:asciiTheme="minorBidi" w:hAnsiTheme="minorBidi" w:cstheme="minorBidi"/>
-          <w:b/>
-          <w:bCs/>
-          <w:color w:val="0000FF"/>
-          <w:sz w:val="32"/>
-          <w:szCs w:val="32"/>
-          <w:rtl/>
-        </w:rPr>
-      </w:pPr>
-      <w:r>
-        <w:rPr>
-          <w:rFonts w:asciiTheme="minorBidi" w:hAnsiTheme="minorBidi" w:cstheme="minorBidi" w:hint="cs"/>
-          <w:b/>
-          <w:bCs/>
-          <w:color w:val="0000FF"/>
-          <w:sz w:val="32"/>
-          <w:szCs w:val="32"/>
-          <w:rtl/>
-        </w:rPr>
-        <w:t>ז</w:t>
-      </w:r>
-      <w:r>
-        <w:rPr>
-          <w:rFonts w:asciiTheme="minorBidi" w:hAnsiTheme="minorBidi" w:cstheme="minorBidi"/>
-          <w:b/>
-          <w:bCs/>
-          <w:color w:val="0000FF"/>
-          <w:sz w:val="32"/>
-          <w:szCs w:val="32"/>
-          <w:rtl/>
-        </w:rPr>
-        <w:br/>
-      </w:r>
-    </w:p>
-    <w:p>
-      <w:pPr>
-        <w:bidi/>
-        <w:jc w:val="both"/>
-        <w:rPr>
-          <w:rFonts w:asciiTheme="minorBidi" w:hAnsiTheme="minorBidi" w:cstheme="minorBidi"/>
-          <w:b/>
-          <w:bCs/>
-          <w:color w:val="0000FF"/>
-          <w:sz w:val="32"/>
-          <w:szCs w:val="32"/>
-        </w:rPr>
-      </w:pPr>
-      <w:r>
-        <w:rPr>
-          <w:rFonts w:asciiTheme="minorBidi" w:hAnsiTheme="minorBidi" w:cstheme="minorBidi" w:hint="cs"/>
-          <w:b/>
-          <w:bCs/>
-          <w:color w:val="0000FF"/>
-          <w:sz w:val="32"/>
-          <w:szCs w:val="32"/>
-          <w:rtl/>
-        </w:rPr>
-        <w:t>ח</w:t>
-      </w:r>
-    </w:p>
-    <w:p>
-      <w:pPr>
-        <w:bidi/>
-        <w:ind w:left="720"/>
-        <w:jc w:val="both"/>
-        <w:rPr>
-          <w:rFonts w:asciiTheme="minorBidi" w:hAnsiTheme="minorBidi" w:cstheme="minorBidi"/>
-          <w:rtl/>
-        </w:rPr>
-      </w:pPr>
-      <w:r>
-        <w:rPr>
-          <w:rFonts w:asciiTheme="minorBidi" w:hAnsiTheme="minorBidi" w:cstheme="minorBidi" w:hint="cs"/>
-          <w:b/>
-          <w:bCs/>
-          <w:rtl/>
-        </w:rPr>
-        <w:t>חבילה</w:t>
-      </w:r>
-      <w:r>
-        <w:rPr>
-          <w:rFonts w:asciiTheme="minorBidi" w:hAnsiTheme="minorBidi" w:cstheme="minorBidi" w:hint="cs"/>
-          <w:rtl/>
-        </w:rPr>
-        <w:t xml:space="preserve"> </w:t>
-      </w:r>
-      <w:r>
-        <w:rPr>
-          <w:rFonts w:asciiTheme="minorBidi" w:hAnsiTheme="minorBidi" w:cstheme="minorBidi"/>
-          <w:rtl/>
-        </w:rPr>
-        <w:t>–</w:t>
-      </w:r>
-      <w:r>
-        <w:rPr>
-          <w:rFonts w:asciiTheme="minorBidi" w:hAnsiTheme="minorBidi" w:cstheme="minorBidi" w:hint="cs"/>
-          <w:rtl/>
-        </w:rPr>
-        <w:t xml:space="preserve"> מסופקת ללקוח בעת תהליך רכישה מוצלח. פרטיה כוללים משקל והאם מכילה מוצרים שבירים.</w:t>
-      </w:r>
-    </w:p>
-    <w:p>
-      <w:pPr>
-        <w:bidi/>
-        <w:ind w:left="720"/>
-        <w:jc w:val="both"/>
-        <w:rPr>
-          <w:rFonts w:asciiTheme="minorBidi" w:hAnsiTheme="minorBidi" w:cstheme="minorBidi"/>
-          <w:rtl/>
-        </w:rPr>
-      </w:pPr>
-      <w:r>
-        <w:rPr>
-          <w:rFonts w:asciiTheme="minorBidi" w:hAnsiTheme="minorBidi" w:cstheme="minorBidi" w:hint="cs"/>
-          <w:b/>
-          <w:bCs/>
-          <w:rtl/>
-        </w:rPr>
-        <w:t>חוק</w:t>
-      </w:r>
-      <w:r>
-        <w:rPr>
-          <w:rFonts w:asciiTheme="minorBidi" w:hAnsiTheme="minorBidi" w:cstheme="minorBidi" w:hint="cs"/>
-          <w:rtl/>
-        </w:rPr>
-        <w:t xml:space="preserve"> </w:t>
-      </w:r>
-      <w:r>
-        <w:rPr>
-          <w:rFonts w:asciiTheme="minorBidi" w:hAnsiTheme="minorBidi" w:cstheme="minorBidi"/>
-          <w:rtl/>
-        </w:rPr>
-        <w:t>–</w:t>
-      </w:r>
-      <w:r>
-        <w:rPr>
-          <w:rFonts w:asciiTheme="minorBidi" w:hAnsiTheme="minorBidi" w:cstheme="minorBidi" w:hint="cs"/>
-          <w:rtl/>
-        </w:rPr>
-        <w:t xml:space="preserve"> כללים המתארים הגבלות והיתרים על קניה במערכת. אוסף של חוקים מגדיר מדיניות קניה או הנחה.</w:t>
-      </w:r>
-    </w:p>
-    <w:p>
-      <w:pPr>
-        <w:bidi/>
-        <w:ind w:left="720"/>
-        <w:jc w:val="both"/>
-        <w:rPr>
-          <w:rFonts w:asciiTheme="minorBidi" w:hAnsiTheme="minorBidi" w:cstheme="minorBidi"/>
-          <w:rtl/>
-        </w:rPr>
-      </w:pPr>
-      <w:r>
-        <w:rPr>
-          <w:rFonts w:asciiTheme="minorBidi" w:hAnsiTheme="minorBidi" w:cstheme="minorBidi"/>
-          <w:b/>
-          <w:bCs/>
-          <w:rtl/>
-        </w:rPr>
-        <w:t>חנות</w:t>
-      </w:r>
-      <w:r>
-        <w:rPr>
-          <w:rFonts w:asciiTheme="minorBidi" w:hAnsiTheme="minorBidi" w:cstheme="minorBidi"/>
-          <w:rtl/>
-        </w:rPr>
-        <w:t xml:space="preserve"> – </w:t>
-      </w:r>
-      <w:r>
-        <w:rPr>
-          <w:rFonts w:asciiTheme="minorBidi" w:hAnsiTheme="minorBidi" w:cstheme="minorBidi" w:hint="cs"/>
-          <w:rtl/>
-        </w:rPr>
-        <w:t>פלטפורמה</w:t>
-      </w:r>
-      <w:r>
-        <w:rPr>
-          <w:rFonts w:asciiTheme="minorBidi" w:hAnsiTheme="minorBidi" w:cstheme="minorBidi"/>
-          <w:rtl/>
-        </w:rPr>
-        <w:t xml:space="preserve"> המציעה מוצרים </w:t>
-      </w:r>
-      <w:r>
-        <w:rPr>
-          <w:rFonts w:asciiTheme="minorBidi" w:hAnsiTheme="minorBidi" w:cstheme="minorBidi" w:hint="cs"/>
-          <w:rtl/>
-        </w:rPr>
-        <w:t xml:space="preserve">שונים </w:t>
-      </w:r>
-      <w:r>
-        <w:rPr>
-          <w:rFonts w:asciiTheme="minorBidi" w:hAnsiTheme="minorBidi" w:cstheme="minorBidi"/>
-          <w:rtl/>
-        </w:rPr>
-        <w:t>למכירה. מנוהלת ע"י בעלי חנות ומנהלי חנות.</w:t>
-      </w:r>
-      <w:r>
-        <w:rPr>
-          <w:rFonts w:asciiTheme="minorBidi" w:hAnsiTheme="minorBidi" w:cstheme="minorBidi" w:hint="cs"/>
-          <w:rtl/>
-        </w:rPr>
-        <w:t xml:space="preserve"> פרטיה כוללים שם ייחודי ותיאור של אופי החנות</w:t>
-      </w:r>
-      <w:r>
-        <w:rPr>
-          <w:rFonts w:asciiTheme="minorBidi" w:hAnsiTheme="minorBidi" w:cstheme="minorBidi" w:hint="cs"/>
-          <w:rtl/>
-        </w:rPr>
-        <w:t xml:space="preserve"> שאינו ריק.</w:t>
+      <w:r>
+        <w:rPr>
+          <w:rFonts w:asciiTheme="minorBidi" w:hAnsiTheme="minorBidi" w:cstheme="minorBidi" w:hint="cs"/>
+          <w:rtl/>
+        </w:rPr>
+        <w:t>הוספת מוצר, עריכת מוצר, מחיקת  מוצר, הוספת מנהל חנות, מחיקת מנהל חנות, צפייה בהודעות קונים, מענה להודעות קונים, הגדרת מדיניות קניה, הגדרת מדיניות הנחה.</w:t>
       </w:r>
       <w:bookmarkStart w:id="0" w:name="_GoBack"/>
       <w:bookmarkEnd w:id="0"/>
@@ -754,6 +501,272 @@
     <w:p>
       <w:pPr>
         <w:bidi/>
+        <w:ind w:left="720"/>
+        <w:jc w:val="both"/>
+        <w:rPr>
+          <w:rFonts w:asciiTheme="minorBidi" w:hAnsiTheme="minorBidi" w:cstheme="minorBidi"/>
+          <w:rtl/>
+        </w:rPr>
+      </w:pPr>
+    </w:p>
+    <w:p>
+      <w:pPr>
+        <w:bidi/>
+        <w:jc w:val="both"/>
+        <w:rPr>
+          <w:rFonts w:asciiTheme="minorBidi" w:hAnsiTheme="minorBidi" w:cstheme="minorBidi"/>
+          <w:b/>
+          <w:bCs/>
+          <w:color w:val="0000FF"/>
+          <w:sz w:val="32"/>
+          <w:szCs w:val="32"/>
+          <w:rtl/>
+        </w:rPr>
+      </w:pPr>
+      <w:r>
+        <w:rPr>
+          <w:rFonts w:asciiTheme="minorBidi" w:hAnsiTheme="minorBidi" w:cstheme="minorBidi" w:hint="cs"/>
+          <w:b/>
+          <w:bCs/>
+          <w:color w:val="0000FF"/>
+          <w:sz w:val="32"/>
+          <w:szCs w:val="32"/>
+          <w:rtl/>
+        </w:rPr>
+        <w:t>ו</w:t>
+      </w:r>
+      <w:r>
+        <w:rPr>
+          <w:rFonts w:asciiTheme="minorBidi" w:hAnsiTheme="minorBidi" w:cstheme="minorBidi"/>
+          <w:b/>
+          <w:bCs/>
+          <w:color w:val="0000FF"/>
+          <w:sz w:val="32"/>
+          <w:szCs w:val="32"/>
+          <w:rtl/>
+        </w:rPr>
+        <w:br/>
+      </w:r>
+    </w:p>
+    <w:p>
+      <w:pPr>
+        <w:bidi/>
+        <w:jc w:val="both"/>
+        <w:rPr>
+          <w:rFonts w:asciiTheme="minorBidi" w:hAnsiTheme="minorBidi" w:cstheme="minorBidi"/>
+          <w:b/>
+          <w:bCs/>
+          <w:color w:val="0000FF"/>
+          <w:sz w:val="32"/>
+          <w:szCs w:val="32"/>
+          <w:rtl/>
+        </w:rPr>
+      </w:pPr>
+      <w:r>
+        <w:rPr>
+          <w:rFonts w:asciiTheme="minorBidi" w:hAnsiTheme="minorBidi" w:cstheme="minorBidi" w:hint="cs"/>
+          <w:b/>
+          <w:bCs/>
+          <w:color w:val="0000FF"/>
+          <w:sz w:val="32"/>
+          <w:szCs w:val="32"/>
+          <w:rtl/>
+        </w:rPr>
+        <w:t>ז</w:t>
+      </w:r>
+      <w:r>
+        <w:rPr>
+          <w:rFonts w:asciiTheme="minorBidi" w:hAnsiTheme="minorBidi" w:cstheme="minorBidi"/>
+          <w:b/>
+          <w:bCs/>
+          <w:color w:val="0000FF"/>
+          <w:sz w:val="32"/>
+          <w:szCs w:val="32"/>
+          <w:rtl/>
+        </w:rPr>
+        <w:br/>
+      </w:r>
+    </w:p>
+    <w:p>
+      <w:pPr>
+        <w:bidi/>
+        <w:jc w:val="both"/>
+        <w:rPr>
+          <w:rFonts w:asciiTheme="minorBidi" w:hAnsiTheme="minorBidi" w:cstheme="minorBidi"/>
+          <w:b/>
+          <w:bCs/>
+          <w:color w:val="0000FF"/>
+          <w:sz w:val="32"/>
+          <w:szCs w:val="32"/>
+        </w:rPr>
+      </w:pPr>
+      <w:r>
+        <w:rPr>
+          <w:rFonts w:asciiTheme="minorBidi" w:hAnsiTheme="minorBidi" w:cstheme="minorBidi" w:hint="cs"/>
+          <w:b/>
+          <w:bCs/>
+          <w:color w:val="0000FF"/>
+          <w:sz w:val="32"/>
+          <w:szCs w:val="32"/>
+          <w:rtl/>
+        </w:rPr>
+        <w:t>ח</w:t>
+      </w:r>
+    </w:p>
+    <w:p>
+      <w:pPr>
+        <w:bidi/>
+        <w:ind w:left="720"/>
+        <w:jc w:val="both"/>
+        <w:rPr>
+          <w:rFonts w:asciiTheme="minorBidi" w:hAnsiTheme="minorBidi" w:cstheme="minorBidi"/>
+          <w:rtl/>
+        </w:rPr>
+      </w:pPr>
+      <w:r>
+        <w:rPr>
+          <w:rFonts w:asciiTheme="minorBidi" w:hAnsiTheme="minorBidi" w:cstheme="minorBidi" w:hint="cs"/>
+          <w:b/>
+          <w:bCs/>
+          <w:rtl/>
+        </w:rPr>
+        <w:t>חבילה</w:t>
+      </w:r>
+      <w:r>
+        <w:rPr>
+          <w:rFonts w:asciiTheme="minorBidi" w:hAnsiTheme="minorBidi" w:cstheme="minorBidi" w:hint="cs"/>
+          <w:rtl/>
+        </w:rPr>
+        <w:t xml:space="preserve"> </w:t>
+      </w:r>
+      <w:r>
+        <w:rPr>
+          <w:rFonts w:asciiTheme="minorBidi" w:hAnsiTheme="minorBidi" w:cstheme="minorBidi"/>
+          <w:rtl/>
+        </w:rPr>
+        <w:t>–</w:t>
+      </w:r>
+      <w:r>
+        <w:rPr>
+          <w:rFonts w:asciiTheme="minorBidi" w:hAnsiTheme="minorBidi" w:cstheme="minorBidi" w:hint="cs"/>
+          <w:rtl/>
+        </w:rPr>
+        <w:t xml:space="preserve"> מסופקת ללקוח בעת תהליך רכישה מוצלח. פרטיה כוללים משקל והאם מכילה מוצרים שבירים.</w:t>
+      </w:r>
+    </w:p>
+    <w:p>
+      <w:pPr>
+        <w:bidi/>
+        <w:ind w:left="720"/>
+        <w:jc w:val="both"/>
+        <w:rPr>
+          <w:rFonts w:asciiTheme="minorBidi" w:hAnsiTheme="minorBidi" w:cstheme="minorBidi"/>
+          <w:rtl/>
+        </w:rPr>
+      </w:pPr>
+      <w:r>
+        <w:rPr>
+          <w:rFonts w:asciiTheme="minorBidi" w:hAnsiTheme="minorBidi" w:cstheme="minorBidi" w:hint="cs"/>
+          <w:b/>
+          <w:bCs/>
+          <w:rtl/>
+        </w:rPr>
+        <w:t>חוק</w:t>
+      </w:r>
+      <w:r>
+        <w:rPr>
+          <w:rFonts w:asciiTheme="minorBidi" w:hAnsiTheme="minorBidi" w:cstheme="minorBidi" w:hint="cs"/>
+          <w:rtl/>
+        </w:rPr>
+        <w:t xml:space="preserve"> </w:t>
+      </w:r>
+      <w:r>
+        <w:rPr>
+          <w:rFonts w:asciiTheme="minorBidi" w:hAnsiTheme="minorBidi" w:cstheme="minorBidi"/>
+          <w:rtl/>
+        </w:rPr>
+        <w:t>–</w:t>
+      </w:r>
+      <w:r>
+        <w:rPr>
+          <w:rFonts w:asciiTheme="minorBidi" w:hAnsiTheme="minorBidi" w:cstheme="minorBidi" w:hint="cs"/>
+          <w:rtl/>
+        </w:rPr>
+        <w:t xml:space="preserve"> כללים המתארים הגבלות והיתרים על קניה במערכת. אוסף של חוקים מגדיר מדיניות קניה או הנחה.</w:t>
+      </w:r>
+    </w:p>
+    <w:p>
+      <w:pPr>
+        <w:bidi/>
+        <w:ind w:left="720"/>
+        <w:jc w:val="both"/>
+        <w:rPr>
+          <w:rFonts w:asciiTheme="minorBidi" w:hAnsiTheme="minorBidi" w:cstheme="minorBidi"/>
+          <w:rtl/>
+        </w:rPr>
+      </w:pPr>
+      <w:r>
+        <w:rPr>
+          <w:rFonts w:asciiTheme="minorBidi" w:hAnsiTheme="minorBidi" w:cstheme="minorBidi"/>
+          <w:b/>
+          <w:bCs/>
+          <w:rtl/>
+        </w:rPr>
+        <w:t>חנות</w:t>
+      </w:r>
+      <w:r>
+        <w:rPr>
+          <w:rFonts w:asciiTheme="minorBidi" w:hAnsiTheme="minorBidi" w:cstheme="minorBidi"/>
+          <w:rtl/>
+        </w:rPr>
+        <w:t xml:space="preserve"> – </w:t>
+      </w:r>
+      <w:r>
+        <w:rPr>
+          <w:rFonts w:asciiTheme="minorBidi" w:hAnsiTheme="minorBidi" w:cstheme="minorBidi" w:hint="cs"/>
+          <w:rtl/>
+        </w:rPr>
+        <w:t>פלטפורמה</w:t>
+      </w:r>
+      <w:r>
+        <w:rPr>
+          <w:rFonts w:asciiTheme="minorBidi" w:hAnsiTheme="minorBidi" w:cstheme="minorBidi"/>
+          <w:rtl/>
+        </w:rPr>
+        <w:t xml:space="preserve"> המציעה מוצרים </w:t>
+      </w:r>
+      <w:r>
+        <w:rPr>
+          <w:rFonts w:asciiTheme="minorBidi" w:hAnsiTheme="minorBidi" w:cstheme="minorBidi" w:hint="cs"/>
+          <w:rtl/>
+        </w:rPr>
+        <w:t xml:space="preserve">שונים </w:t>
+      </w:r>
+      <w:r>
+        <w:rPr>
+          <w:rFonts w:asciiTheme="minorBidi" w:hAnsiTheme="minorBidi" w:cstheme="minorBidi"/>
+          <w:rtl/>
+        </w:rPr>
+        <w:t>למכירה. מנוהלת ע"י בעלי חנות ומנהלי חנות.</w:t>
+      </w:r>
+      <w:r>
+        <w:rPr>
+          <w:rFonts w:asciiTheme="minorBidi" w:hAnsiTheme="minorBidi" w:cstheme="minorBidi" w:hint="cs"/>
+          <w:rtl/>
+        </w:rPr>
+        <w:t xml:space="preserve"> פרטיה כוללים שם ייחודי ותיאור של אופי החנות</w:t>
+      </w:r>
+      <w:r>
+        <w:rPr>
+          <w:rFonts w:asciiTheme="minorBidi" w:hAnsiTheme="minorBidi" w:cstheme="minorBidi" w:hint="cs"/>
+          <w:rtl/>
+        </w:rPr>
+        <w:t xml:space="preserve"> שאינו ריק.</w:t>
+      </w:r>
+    </w:p>
+    <w:p>
+      <w:pPr>
+        <w:bidi/>
         <w:jc w:val="both"/>
         <w:rPr>
           <w:rFonts w:asciiTheme="minorBidi" w:hAnsiTheme="minorBidi" w:cstheme="minorBidi"/>
@@ -949,6 +962,7 @@
           <w:bCs/>
           <w:rtl/>
         </w:rPr>
+        <w:lastRenderedPageBreak/>
         <w:t>מדיניות הנחה</w:t>
       </w:r>
       <w:r>
@@ -1084,7 +1098,6 @@
           <w:bCs/>
           <w:rtl/>
         </w:rPr>
-        <w:lastRenderedPageBreak/>
         <w:t>מוכר</w:t>
       </w:r>
       <w:r>

</xml_diff>